<commit_message>
End of week update
</commit_message>
<xml_diff>
--- a/SDM_paper_draft.docx
+++ b/SDM_paper_draft.docx
@@ -2936,7 +2936,7 @@
         <w:t xml:space="preserve">[@cbdAichiBiodiversityTargets2018]</w:t>
       </w:r>
       <w:r>
-        <w:t xml:space="preserve">. The challenges facing sustainable fisheries management are multifaceted and include complex socio-economic, political, and scientific interactions (CITE). Environmental and ecological research has been at the heart of fisheries science for well over a century (CITE). From the early days of fisheries science it was recognized that an inability to fully account for spatial processes was potentially a serious issues to surmount (CITE). Many of the traditional fisheries methods developed, and still currently used to assess fisheries, required strong assumptions about the underlying spatial processes; during the development of these methods these assumptions were often identified as potentially problematic (CITE Ricker, BH, and maybe Carl and Ray’s book). A number of methods had subsequently been developed to attempt to account for spatial processes, but computational limitations had restricted the complexity of these models (CITE - Allowing for multiple fleets was one of these). In more recent years a flurry of computational and statistical advances have enabled the development of models in which spatial processes can be more rigorously addressed within these traditional fisheries modelling frameworks (CITE Anders, Kasper, Jim, Yihao, and Raph if ready too).</w:t>
+        <w:t xml:space="preserve">. The challenges facing sustainable fisheries management are multifaceted and include complex socio-economic, political, and scientific interactions (CITE). Environmental and ecological research has been at the heart of fisheries science for well over a century (CITE). From the early days of fisheries science it was recognized that an inability to fully account for spatial processes was potentially a serious issues to surmount (CITE). Many of the traditional fisheries methods developed, and still currently used to assess fisheries, required strong assumptions about the underlying spatial processes; during the development of these methods these assumptions were often identified as potentially problematic (CITE Ricker, BH, and maybe Carl and Ray’s book). A number of methods had subsequently been developed to attempt to account for spatial processes, but computational limitations had restricted the complexity of these models (CITE - Allowing for multiple fleets was one of these). In more recent years a flurry of computational and statistical advances have enabled the development of models in which spatial processes can be more rigorously addressed within these traditional fisheries modelling frameworks (CITE Anders, Kasper, Jim, Yihao, and Raph if ready too).)</w:t>
       </w:r>
     </w:p>
     <w:p>
@@ -3006,7 +3006,7 @@
         <w:t xml:space="preserve">Limanda ferruginea</w:t>
       </w:r>
       <w:r>
-        <w:t xml:space="preserve">) and numerous other species (CITE). As observed throughout the northwest Atlantic, the biomass of Atlantic cod on Georges Bank declined significantly in early 1990’s and there have been little evidence for recovery of this stock since this collapse (CITE TRAC). Yellowtail flounder on Geroges Bank had been at low abundnace on the bank since the 1970’s, but evidence for a rapid recovery of this species was observed in the early 2000’s and resulted in directed fisheries for this species for several years, unfortunately this recovery was short lived and the abundance of this species has been near historical lows for the last decade (CITE). While the status of these two groundfish species remains bleak, other groundfish stocks (e.g. Atlantic haddock) have experienced large increases in biomass over the last decande, and currently the most lucrative fishery on Georges Bank has been an invertebrate sea scallop fishery which has experienced unprecidented producitivity over the last two decades (CITE SABHU and DVORA).</w:t>
+        <w:t xml:space="preserve">) and numerous other species (CITE). As observed throughout the northwest Atlantic, the biomass of Atlantic cod on Georges Bank declined significantly in early 1990’s and there have been little evidence for recovery of this stock since this collapse (CITE TRAC). Yellowtail flounder on Geroges Bank had been at low abundnace on the bank since the 1970’s, but evidence for a rapid recovery of this species was observed in the early 2000’s and resulted in directed fisheries for this species for several years, unfortunately this recovery was short lived and the abundance of this species has been near historical lows for the last decade (CITE). While the status of these two groundfish species remains bleak, other groundfish stocks (e.g. Atlantic haddock) have experienced large increases in biomass over the last decade, and currently the most lucrative fishery on Georges Bank has been an invertebrate sea scallop fishery which has experienced unprecedented productivity over the last two decades (CITE SABHU and DVORA).</w:t>
       </w:r>
     </w:p>
     <w:p>
@@ -3178,7 +3178,7 @@
         <w:t xml:space="preserve"> </w:t>
       </w:r>
       <w:r>
-        <w:t xml:space="preserve">??</w:t>
+        <w:t xml:space="preserve">2</w:t>
       </w:r>
       <w:r>
         <w:t xml:space="preserve">).</w:t>
@@ -3678,7 +3678,25 @@
         <w:t xml:space="preserve"> </w:t>
       </w:r>
       <w:r>
-        <w:t xml:space="preserve">smoother which allows for non-linear relationships between the response and each variable. The continuous covariates were centred at their mean value and scaled by their standard deviation, covariates which were highly skewed (e.g. depth) were log transformed before being standardized.</w:t>
+        <w:t xml:space="preserve">smoother which allows for non-linear relationships between the response and each variable (Cite ZUUR Vol 1). The continuous covariates were centred at their mean value and scaled by their standard deviation, covariates which were highly skewed (e.g. depth) were log transformed before being standardized. Due to low sample size of several of the levels the Sediment number (Sed) were amalgamated into one factor level which was represented by the</w:t>
+      </w:r>
+      <w:r>
+        <w:t xml:space="preserve"> </w:t>
+      </w:r>
+      <w:r>
+        <w:t xml:space="preserve">‘</w:t>
+      </w:r>
+      <w:r>
+        <w:t xml:space="preserve">intercept</w:t>
+      </w:r>
+      <w:r>
+        <w:t xml:space="preserve">’</w:t>
+      </w:r>
+      <w:r>
+        <w:t xml:space="preserve"> </w:t>
+      </w:r>
+      <w:r>
+        <w:t xml:space="preserve">term in models which included the Sediment number. This amalgamated level represented approximately 7% of survey tows across the three surveys (approximately 93% of the survey tows were on Sediment type 3 or 4).</w:t>
       </w:r>
     </w:p>
     <w:p>
@@ -3706,7 +3724,7 @@
         </m:sSub>
       </m:oMath>
       <w:r>
-        <w:t xml:space="preserve">) were compared for each species and each survey, these included a) a static random field (t = 1), b) independent random fields every 10 years, c) a independent random fields every 5 years, and d) and independent random fields every 3 years. For b-d the random fields were set from the most recent year, so that when the time series was not a multiple of the time series length the first years of data had a shorter duration random field (e.g. the 10 year random fields for NMFS-spring survey were 2007-2016, 1997-2006, 1987-1996, 1977-1986, and 1972-1976). Models with the same covariate structure but different random fields were compared using WAIC and DIC. In all cases the static spatial field was a significantly worse model than the models with multiple random fields and the results shown here use the 10/5/3 year random fields.</w:t>
+        <w:t xml:space="preserve">) were compared for each species and each survey, these included a) a static random field (t = 1), b) independent random fields every 10 years, c) independent random fields every 5 years, and d) and independent random fields every 3 years. For b-d the random fields were set from the most recent year, so that when the time series was not a multiple of the time series length the first years of data had a shorter duration random field (e.g. the 10 year random fields for NMFS-spring survey were 2007-2016, 1997-2006, 1987-1996, 1977-1986, and 1972-1976). Models with the same covariate structure but different random fields were compared using WAIC and DIC; the results for both metrics were similar and only the WAIC results are discussed further. In all cases the static spatial field was an inferior model when compared to models with multiple random fields and the results discussed here use the 10/5/3 year random fields.</w:t>
       </w:r>
     </w:p>
     <w:p>
@@ -3714,7 +3732,7 @@
         <w:pStyle w:val="BodyText"/>
       </w:pPr>
       <w:r>
-        <w:t xml:space="preserve">The different covariate models were compared using the 10 year random field model (due to computational constraints). Model selection was performed using WAIC and DIC and variables were retained in the model if they were within a WAIC of 2 when compared to the best performing model. This analysis was done for both species and all three surveys. From this analysis only 3 model terms were identified as having a significant effect on the encounter probability for each species. For both cod and yellowtail, depth (DEP), the average sea surface temperature between 1997 and 2008 (SST), the average chlorophyll concentration between 1997 and 2008 (CHL) were retained, while for yellowtail the sediment type (SED) was also retained. These variables were added pairwise (e.g. models included SST + DEP, DEP + CHL, and SST + CHL) and again compared using WAIC and DIC; for yellowtail a model with 3 additive terms was also used (SST + DEP + SED).</w:t>
+        <w:t xml:space="preserve">Initial model selection for the different covariate models was undertaken using a static random field (due to computational constraints) by adding individual covariates. For this first analysis covariates were retained if low WAIC scores were observed across multiple models. For cod this analysis identified depth (DEP) and the average sea surface temperature between 1997 and 2008 (SST) as having low WAIC scores in 2 of the 3 surveys. For yellowtail, depth (DEP) was the primary covariate observed, in addition sediment grain size (SED), and the average chlorophyll concentration between 1997 and 2008 (CHL) were retained due to their low scores in one survey. These variables were added pairwise (e.g. models included SST + DEP, DEP + CHL, and SST + CHL) for both species and again compared using WAIC. For cod a three term model including additive terms for SST, DEP, and CHL was the most complex model tested, while for yellowtail the most complex model included SST, DEP, and SED. For this step additional covariates were retained if the WAIC for that model resulted in an improvement of the WAIC of more than 2 when compared to the lowest WAIC more parsimonious model.</w:t>
       </w:r>
     </w:p>
     <w:p>
@@ -3732,7 +3750,7 @@
         <w:pStyle w:val="FirstParagraph"/>
       </w:pPr>
       <w:r>
-        <w:t xml:space="preserve">Five fold cross validation was used to test the predictive performance of the models. The data were randomly divided into 5 subsets and trained using 4 of the subsets, the 5the dataset was treated as a testing dataset to determine how well the model was able to predict out of sample data. Model performance was measured by comparing the the model residuals from the training data to the prediction error from the testing data, the metrics used for this comparison were Root Mean Squared Error (RMSE), Mean Average Error (MAE), and the standard deviation (SD). For computational reasons the models compared using 5 fold cross validation were intercept only, DEP, DEP + SST, the 5 year random field was used for all model validation for both species.</w:t>
+        <w:t xml:space="preserve">Five fold cross validation was used to test the predictive performance of the models. The data were randomly divided into 5 subsets and trained using 4 of the subsets, the 5th dataset was treated as a testing dataset to determine how well the model was able to predict out of sample data. Model performance was measured by comparing the the model residuals from the training data to the prediction error from the testing data, the metrics used for this comparison were Root Mean Squared Error (RMSE), Mean Average Error (MAE), and the standard deviation (SD). For computational reasons the models compared using 5 fold cross validation were intercept only, DEP, DEP + SST, the 5 year random field was used for all model validation for both species.</w:t>
       </w:r>
     </w:p>
     <w:p>
@@ -3757,29 +3775,55 @@
       <w:pPr>
         <w:pStyle w:val="Heading3"/>
       </w:pPr>
-      <w:bookmarkStart w:id="28" w:name="environmental-variables"/>
+      <w:bookmarkStart w:id="28" w:name="model-selection"/>
+      <w:r>
+        <w:t xml:space="preserve">Model Selection</w:t>
+      </w:r>
+      <w:bookmarkEnd w:id="28"/>
+    </w:p>
+    <w:p>
+      <w:pPr>
+        <w:pStyle w:val="FirstParagraph"/>
+      </w:pPr>
+      <w:r>
+        <w:t xml:space="preserve">Initial model selection resulted in a significant reduction in the number of covariates in the model. For cod, the Winter (DFO) and Spring (NMFS) both identified SST as significant covariates, while the Spring survey also identified depth and stratification, the Fall (NMFS) survey did not indicate any covariates with an WAIC that were a significant improvement from the intercept only model, although again the inclusion of Depth did result in a slightly smaller WAIC (Figure @ref(fig:diag.1.fe). For yellowtail, inclusion of depth significantly improved the models in all 3 seasons (surveys), while Sediment grain size (Sed) and chlorophyll concentration in the Fall had a similar impact on the model WAIC as SST. As a result SST, Depth, Chl, and Sed were used to explore the development of more complex covariate models. For cod these more complex models resulted in an additive Dep + SST model being the preferred model in all 3 seasons (Figure @ref(fig:diag.2.fe). For yellowtail the best models with 2 covariates included some combination of Dep, SST, and Sed, further model selection indicated that the best model for yellowtail in all 3 seasons was an additive model including Dep, SST, and Sed (Figure @ref(fig:diag.2.fe and @ref(fig:diag.3.fe)). The cod the 5 year random field had the lowest WAIC in all seasons, whlie for yellowtail the 3 year field was prefered for Winter and Spring, while the 5 year field was preferred for Fall. (Figure @ref(fig:diag.rf))</w:t>
+      </w:r>
+    </w:p>
+    <w:p>
+      <w:pPr>
+        <w:pStyle w:val="Heading3"/>
+      </w:pPr>
+      <w:bookmarkStart w:id="29" w:name="environmental-variables"/>
       <w:r>
         <w:t xml:space="preserve">Environmental Variables</w:t>
       </w:r>
-      <w:bookmarkEnd w:id="28"/>
+      <w:bookmarkEnd w:id="29"/>
     </w:p>
     <w:p>
       <w:pPr>
         <w:pStyle w:val="FirstParagraph"/>
       </w:pPr>
       <w:r>
-        <w:t xml:space="preserve">For all three surveys and both species depth and SST were significant predictors of species distribution (TABLE/FIG). For yellowtail the inclusion of sediment type was also marginally significant (TABLE/FIG)</w:t>
+        <w:t xml:space="preserve">The depth relationship for cod (FIG: show cod depth for each survey) indicates…. The seasonal variation in this relationship…. (Figure X). The SST (FIG: show SST for every survey)… The seasonal variation in this…</w:t>
+      </w:r>
+    </w:p>
+    <w:p>
+      <w:pPr>
+        <w:pStyle w:val="BodyText"/>
+      </w:pPr>
+      <w:r>
+        <w:t xml:space="preserve">For yellowtail say the same stuff</w:t>
       </w:r>
     </w:p>
     <w:p>
       <w:pPr>
         <w:pStyle w:val="Heading3"/>
       </w:pPr>
-      <w:bookmarkStart w:id="29" w:name="random-fields"/>
+      <w:bookmarkStart w:id="30" w:name="random-fields"/>
       <w:r>
         <w:t xml:space="preserve">Random Fields</w:t>
       </w:r>
-      <w:bookmarkEnd w:id="29"/>
+      <w:bookmarkEnd w:id="30"/>
     </w:p>
     <w:p>
       <w:pPr>
@@ -3801,11 +3845,11 @@
       <w:pPr>
         <w:pStyle w:val="Heading3"/>
       </w:pPr>
-      <w:bookmarkStart w:id="30" w:name="validation"/>
+      <w:bookmarkStart w:id="31" w:name="validation"/>
       <w:r>
         <w:t xml:space="preserve">Validation</w:t>
       </w:r>
-      <w:bookmarkEnd w:id="30"/>
+      <w:bookmarkEnd w:id="31"/>
     </w:p>
     <w:p>
       <w:pPr>
@@ -3819,11 +3863,11 @@
       <w:pPr>
         <w:pStyle w:val="Heading3"/>
       </w:pPr>
-      <w:bookmarkStart w:id="31" w:name="prediction"/>
+      <w:bookmarkStart w:id="32" w:name="prediction"/>
       <w:r>
         <w:t xml:space="preserve">Prediction</w:t>
       </w:r>
-      <w:bookmarkEnd w:id="31"/>
+      <w:bookmarkEnd w:id="32"/>
     </w:p>
     <w:p>
       <w:pPr>
@@ -3869,11 +3913,11 @@
       <w:pPr>
         <w:pStyle w:val="Heading3"/>
       </w:pPr>
-      <w:bookmarkStart w:id="32" w:name="seasonal-variability"/>
+      <w:bookmarkStart w:id="33" w:name="seasonal-variability"/>
       <w:r>
         <w:t xml:space="preserve">Seasonal Variability</w:t>
       </w:r>
-      <w:bookmarkEnd w:id="32"/>
+      <w:bookmarkEnd w:id="33"/>
     </w:p>
     <w:p>
       <w:pPr>
@@ -3903,11 +3947,11 @@
       <w:pPr>
         <w:pStyle w:val="Heading1"/>
       </w:pPr>
-      <w:bookmarkStart w:id="33" w:name="discussion"/>
+      <w:bookmarkStart w:id="34" w:name="discussion"/>
       <w:r>
         <w:t xml:space="preserve">Discussion</w:t>
       </w:r>
-      <w:bookmarkEnd w:id="33"/>
+      <w:bookmarkEnd w:id="34"/>
     </w:p>
     <w:p>
       <w:pPr>
@@ -3961,11 +4005,11 @@
       <w:pPr>
         <w:pStyle w:val="Heading3"/>
       </w:pPr>
-      <w:bookmarkStart w:id="34" w:name="yellowtail"/>
+      <w:bookmarkStart w:id="35" w:name="yellowtail"/>
       <w:r>
         <w:t xml:space="preserve">Yellowtail</w:t>
       </w:r>
-      <w:bookmarkEnd w:id="34"/>
+      <w:bookmarkEnd w:id="35"/>
     </w:p>
     <w:p>
       <w:pPr>
@@ -3985,7 +4029,7 @@
       <w:r>
         <w:t xml:space="preserve"> </w:t>
       </w:r>
-      <w:hyperlink r:id="rId35">
+      <w:hyperlink r:id="rId36">
         <w:r>
           <w:rPr>
             <w:rStyle w:val="Hyperlink"/>
@@ -4007,7 +4051,7 @@
       <w:r>
         <w:t xml:space="preserve"> </w:t>
       </w:r>
-      <w:hyperlink r:id="rId36">
+      <w:hyperlink r:id="rId37">
         <w:r>
           <w:rPr>
             <w:rStyle w:val="Hyperlink"/>
@@ -4031,11 +4075,11 @@
       <w:pPr>
         <w:pStyle w:val="Heading3"/>
       </w:pPr>
-      <w:bookmarkStart w:id="37" w:name="cod"/>
+      <w:bookmarkStart w:id="38" w:name="cod"/>
       <w:r>
         <w:t xml:space="preserve">Cod</w:t>
       </w:r>
-      <w:bookmarkEnd w:id="37"/>
+      <w:bookmarkEnd w:id="38"/>
     </w:p>
     <w:p>
       <w:pPr>
@@ -4065,11 +4109,11 @@
       <w:pPr>
         <w:pStyle w:val="Heading3"/>
       </w:pPr>
-      <w:bookmarkStart w:id="38" w:name="closures-may-all-be-above"/>
+      <w:bookmarkStart w:id="39" w:name="closures-may-all-be-above"/>
       <w:r>
         <w:t xml:space="preserve">Closures (May all be above…)</w:t>
       </w:r>
-      <w:bookmarkEnd w:id="38"/>
+      <w:bookmarkEnd w:id="39"/>
     </w:p>
     <w:p>
       <w:pPr>
@@ -4126,11 +4170,11 @@
       <w:pPr>
         <w:pStyle w:val="Heading1"/>
       </w:pPr>
-      <w:bookmarkStart w:id="39" w:name="conclusions"/>
+      <w:bookmarkStart w:id="40" w:name="conclusions"/>
       <w:r>
         <w:t xml:space="preserve">Conclusions</w:t>
       </w:r>
-      <w:bookmarkEnd w:id="39"/>
+      <w:bookmarkEnd w:id="40"/>
     </w:p>
     <w:p>
       <w:pPr>
@@ -4144,21 +4188,21 @@
       <w:pPr>
         <w:pStyle w:val="Heading1"/>
       </w:pPr>
-      <w:bookmarkStart w:id="40" w:name="conclusions-1"/>
+      <w:bookmarkStart w:id="41" w:name="conclusions-1"/>
       <w:r>
         <w:t xml:space="preserve">Conclusions</w:t>
       </w:r>
-      <w:bookmarkEnd w:id="40"/>
+      <w:bookmarkEnd w:id="41"/>
     </w:p>
     <w:p>
       <w:pPr>
         <w:pStyle w:val="Heading2"/>
       </w:pPr>
-      <w:bookmarkStart w:id="41" w:name="acknowledgements"/>
+      <w:bookmarkStart w:id="42" w:name="acknowledgements"/>
       <w:r>
         <w:t xml:space="preserve">Acknowledgements</w:t>
       </w:r>
-      <w:bookmarkEnd w:id="41"/>
+      <w:bookmarkEnd w:id="42"/>
     </w:p>
     <w:p>
       <w:pPr>
@@ -4193,7 +4237,7 @@
                     </pic:cNvPicPr>
                   </pic:nvPicPr>
                   <pic:blipFill>
-                    <a:blip r:embed="rId42"/>
+                    <a:blip r:embed="rId43"/>
                     <a:stretch>
                       <a:fillRect/>
                     </a:stretch>
@@ -4243,61 +4287,6 @@
                 <pic:pic>
                   <pic:nvPicPr>
                     <pic:cNvPr descr="D:/Github/Paper_2_SDMs/Results/Figures/depth_and_sst_fields.png" id="0" name="Picture"/>
-                    <pic:cNvPicPr>
-                      <a:picLocks noChangeArrowheads="1" noChangeAspect="1"/>
-                    </pic:cNvPicPr>
-                  </pic:nvPicPr>
-                  <pic:blipFill>
-                    <a:blip r:embed="rId43"/>
-                    <a:stretch>
-                      <a:fillRect/>
-                    </a:stretch>
-                  </pic:blipFill>
-                  <pic:spPr bwMode="auto">
-                    <a:xfrm>
-                      <a:off x="0" y="0"/>
-                      <a:ext cx="5334000" cy="2667000"/>
-                    </a:xfrm>
-                    <a:prstGeom prst="rect">
-                      <a:avLst/>
-                    </a:prstGeom>
-                    <a:noFill/>
-                    <a:ln w="9525">
-                      <a:noFill/>
-                      <a:headEnd/>
-                      <a:tailEnd/>
-                    </a:ln>
-                  </pic:spPr>
-                </pic:pic>
-              </a:graphicData>
-            </a:graphic>
-          </wp:inline>
-        </w:drawing>
-      </w:r>
-    </w:p>
-    <w:p>
-      <w:pPr>
-        <w:pStyle w:val="ImageCaption"/>
-      </w:pPr>
-      <w:r>
-        <w:t xml:space="preserve">(#fig:SST_and_Depth)SST (199X - 20XX average field) and Depth fields on Georges Bank</w:t>
-      </w:r>
-    </w:p>
-    <w:p>
-      <w:pPr>
-        <w:pStyle w:val="CaptionedFigure"/>
-      </w:pPr>
-      <w:r>
-        <w:drawing>
-          <wp:inline>
-            <wp:extent cx="5334000" cy="2667000"/>
-            <wp:effectExtent b="0" l="0" r="0" t="0"/>
-            <wp:docPr descr="Figure 2: Mesh used for INLA." title="" id="1" name="Picture"/>
-            <a:graphic>
-              <a:graphicData uri="http://schemas.openxmlformats.org/drawingml/2006/picture">
-                <pic:pic>
-                  <pic:nvPicPr>
-                    <pic:cNvPr descr="D:/Github/Paper_2_SDMs/Results/Figures/mesh.png" id="0" name="Picture"/>
                     <pic:cNvPicPr>
                       <a:picLocks noChangeArrowheads="1" noChangeAspect="1"/>
                     </pic:cNvPicPr>
@@ -4335,10 +4324,285 @@
         <w:pStyle w:val="ImageCaption"/>
       </w:pPr>
       <w:r>
+        <w:t xml:space="preserve">(#fig:SST_and_Depth)SST (199X - 20XX average field) and Depth fields on Georges Bank</w:t>
+      </w:r>
+    </w:p>
+    <w:p>
+      <w:pPr>
+        <w:pStyle w:val="CaptionedFigure"/>
+      </w:pPr>
+      <w:r>
+        <w:drawing>
+          <wp:inline>
+            <wp:extent cx="5334000" cy="5334000"/>
+            <wp:effectExtent b="0" l="0" r="0" t="0"/>
+            <wp:docPr descr="Figure 2: Mesh used for INLA." title="" id="1" name="Picture"/>
+            <a:graphic>
+              <a:graphicData uri="http://schemas.openxmlformats.org/drawingml/2006/picture">
+                <pic:pic>
+                  <pic:nvPicPr>
+                    <pic:cNvPr descr="D:/Github/Paper_2_SDMs/Results/Figures/mesh.png" id="0" name="Picture"/>
+                    <pic:cNvPicPr>
+                      <a:picLocks noChangeArrowheads="1" noChangeAspect="1"/>
+                    </pic:cNvPicPr>
+                  </pic:nvPicPr>
+                  <pic:blipFill>
+                    <a:blip r:embed="rId45"/>
+                    <a:stretch>
+                      <a:fillRect/>
+                    </a:stretch>
+                  </pic:blipFill>
+                  <pic:spPr bwMode="auto">
+                    <a:xfrm>
+                      <a:off x="0" y="0"/>
+                      <a:ext cx="5334000" cy="5334000"/>
+                    </a:xfrm>
+                    <a:prstGeom prst="rect">
+                      <a:avLst/>
+                    </a:prstGeom>
+                    <a:noFill/>
+                    <a:ln w="9525">
+                      <a:noFill/>
+                      <a:headEnd/>
+                      <a:tailEnd/>
+                    </a:ln>
+                  </pic:spPr>
+                </pic:pic>
+              </a:graphicData>
+            </a:graphic>
+          </wp:inline>
+        </w:drawing>
+      </w:r>
+    </w:p>
+    <w:p>
+      <w:pPr>
+        <w:pStyle w:val="ImageCaption"/>
+      </w:pPr>
+      <w:r>
         <w:t xml:space="preserve">Figure 2: Mesh used for INLA.</w:t>
       </w:r>
     </w:p>
     <w:p>
+      <w:pPr>
+        <w:pStyle w:val="CaptionedFigure"/>
+      </w:pPr>
+      <w:r>
+        <w:drawing>
+          <wp:inline>
+            <wp:extent cx="5334000" cy="5334000"/>
+            <wp:effectExtent b="0" l="0" r="0" t="0"/>
+            <wp:docPr descr="(#fig:diag.1.fe)Initial model selection" title="" id="1" name="Picture"/>
+            <a:graphic>
+              <a:graphicData uri="http://schemas.openxmlformats.org/drawingml/2006/picture">
+                <pic:pic>
+                  <pic:nvPicPr>
+                    <pic:cNvPr descr="D:/Github/Paper_2_SDMs/Results/Figures/Diagnostics_single_waic.png" id="0" name="Picture"/>
+                    <pic:cNvPicPr>
+                      <a:picLocks noChangeArrowheads="1" noChangeAspect="1"/>
+                    </pic:cNvPicPr>
+                  </pic:nvPicPr>
+                  <pic:blipFill>
+                    <a:blip r:embed="rId46"/>
+                    <a:stretch>
+                      <a:fillRect/>
+                    </a:stretch>
+                  </pic:blipFill>
+                  <pic:spPr bwMode="auto">
+                    <a:xfrm>
+                      <a:off x="0" y="0"/>
+                      <a:ext cx="5334000" cy="5334000"/>
+                    </a:xfrm>
+                    <a:prstGeom prst="rect">
+                      <a:avLst/>
+                    </a:prstGeom>
+                    <a:noFill/>
+                    <a:ln w="9525">
+                      <a:noFill/>
+                      <a:headEnd/>
+                      <a:tailEnd/>
+                    </a:ln>
+                  </pic:spPr>
+                </pic:pic>
+              </a:graphicData>
+            </a:graphic>
+          </wp:inline>
+        </w:drawing>
+      </w:r>
+    </w:p>
+    <w:p>
+      <w:pPr>
+        <w:pStyle w:val="ImageCaption"/>
+      </w:pPr>
+      <w:r>
+        <w:t xml:space="preserve">(#fig:diag.1.fe)Initial model selection</w:t>
+      </w:r>
+    </w:p>
+    <w:p>
+      <w:pPr>
+        <w:pStyle w:val="CaptionedFigure"/>
+      </w:pPr>
+      <w:r>
+        <w:drawing>
+          <wp:inline>
+            <wp:extent cx="5334000" cy="5334000"/>
+            <wp:effectExtent b="0" l="0" r="0" t="0"/>
+            <wp:docPr descr="(#fig:diag.2.fe)Step 2 model selection" title="" id="1" name="Picture"/>
+            <a:graphic>
+              <a:graphicData uri="http://schemas.openxmlformats.org/drawingml/2006/picture">
+                <pic:pic>
+                  <pic:nvPicPr>
+                    <pic:cNvPr descr="D:/Github/Paper_2_SDMs/Results/Figures/Diagnostics_2_covars_fe_waic.png" id="0" name="Picture"/>
+                    <pic:cNvPicPr>
+                      <a:picLocks noChangeArrowheads="1" noChangeAspect="1"/>
+                    </pic:cNvPicPr>
+                  </pic:nvPicPr>
+                  <pic:blipFill>
+                    <a:blip r:embed="rId47"/>
+                    <a:stretch>
+                      <a:fillRect/>
+                    </a:stretch>
+                  </pic:blipFill>
+                  <pic:spPr bwMode="auto">
+                    <a:xfrm>
+                      <a:off x="0" y="0"/>
+                      <a:ext cx="5334000" cy="5334000"/>
+                    </a:xfrm>
+                    <a:prstGeom prst="rect">
+                      <a:avLst/>
+                    </a:prstGeom>
+                    <a:noFill/>
+                    <a:ln w="9525">
+                      <a:noFill/>
+                      <a:headEnd/>
+                      <a:tailEnd/>
+                    </a:ln>
+                  </pic:spPr>
+                </pic:pic>
+              </a:graphicData>
+            </a:graphic>
+          </wp:inline>
+        </w:drawing>
+      </w:r>
+    </w:p>
+    <w:p>
+      <w:pPr>
+        <w:pStyle w:val="ImageCaption"/>
+      </w:pPr>
+      <w:r>
+        <w:t xml:space="preserve">(#fig:diag.2.fe)Step 2 model selection</w:t>
+      </w:r>
+    </w:p>
+    <w:p>
+      <w:pPr>
+        <w:pStyle w:val="CaptionedFigure"/>
+      </w:pPr>
+      <w:r>
+        <w:drawing>
+          <wp:inline>
+            <wp:extent cx="5334000" cy="5334000"/>
+            <wp:effectExtent b="0" l="0" r="0" t="0"/>
+            <wp:docPr descr="(#fig:diag.3.fe)Step 3 model selection" title="" id="1" name="Picture"/>
+            <a:graphic>
+              <a:graphicData uri="http://schemas.openxmlformats.org/drawingml/2006/picture">
+                <pic:pic>
+                  <pic:nvPicPr>
+                    <pic:cNvPr descr="D:/Github/Paper_2_SDMs/Results/Figures/Diagnostics_3_covars_fe_waic.png" id="0" name="Picture"/>
+                    <pic:cNvPicPr>
+                      <a:picLocks noChangeArrowheads="1" noChangeAspect="1"/>
+                    </pic:cNvPicPr>
+                  </pic:nvPicPr>
+                  <pic:blipFill>
+                    <a:blip r:embed="rId48"/>
+                    <a:stretch>
+                      <a:fillRect/>
+                    </a:stretch>
+                  </pic:blipFill>
+                  <pic:spPr bwMode="auto">
+                    <a:xfrm>
+                      <a:off x="0" y="0"/>
+                      <a:ext cx="5334000" cy="5334000"/>
+                    </a:xfrm>
+                    <a:prstGeom prst="rect">
+                      <a:avLst/>
+                    </a:prstGeom>
+                    <a:noFill/>
+                    <a:ln w="9525">
+                      <a:noFill/>
+                      <a:headEnd/>
+                      <a:tailEnd/>
+                    </a:ln>
+                  </pic:spPr>
+                </pic:pic>
+              </a:graphicData>
+            </a:graphic>
+          </wp:inline>
+        </w:drawing>
+      </w:r>
+    </w:p>
+    <w:p>
+      <w:pPr>
+        <w:pStyle w:val="ImageCaption"/>
+      </w:pPr>
+      <w:r>
+        <w:t xml:space="preserve">(#fig:diag.3.fe)Step 3 model selection</w:t>
+      </w:r>
+    </w:p>
+    <w:p>
+      <w:pPr>
+        <w:pStyle w:val="CaptionedFigure"/>
+      </w:pPr>
+      <w:r>
+        <w:drawing>
+          <wp:inline>
+            <wp:extent cx="5334000" cy="8000999"/>
+            <wp:effectExtent b="0" l="0" r="0" t="0"/>
+            <wp:docPr descr="(#fig:diag.rf)Random field model selection. For cod the model used is Dep + SST for all of the random fields. For Yellowtail the 5 and 10 fields were compared using the Dep + SST model, while the 5 and 3 fields were compared using the full Dep + SST + Sed model" title="" id="1" name="Picture"/>
+            <a:graphic>
+              <a:graphicData uri="http://schemas.openxmlformats.org/drawingml/2006/picture">
+                <pic:pic>
+                  <pic:nvPicPr>
+                    <pic:cNvPr descr="D:/Github/Paper_2_SDMs/Results/Figures/Diagnostics_rf_waic.png" id="0" name="Picture"/>
+                    <pic:cNvPicPr>
+                      <a:picLocks noChangeArrowheads="1" noChangeAspect="1"/>
+                    </pic:cNvPicPr>
+                  </pic:nvPicPr>
+                  <pic:blipFill>
+                    <a:blip r:embed="rId49"/>
+                    <a:stretch>
+                      <a:fillRect/>
+                    </a:stretch>
+                  </pic:blipFill>
+                  <pic:spPr bwMode="auto">
+                    <a:xfrm>
+                      <a:off x="0" y="0"/>
+                      <a:ext cx="5334000" cy="8000999"/>
+                    </a:xfrm>
+                    <a:prstGeom prst="rect">
+                      <a:avLst/>
+                    </a:prstGeom>
+                    <a:noFill/>
+                    <a:ln w="9525">
+                      <a:noFill/>
+                      <a:headEnd/>
+                      <a:tailEnd/>
+                    </a:ln>
+                  </pic:spPr>
+                </pic:pic>
+              </a:graphicData>
+            </a:graphic>
+          </wp:inline>
+        </w:drawing>
+      </w:r>
+    </w:p>
+    <w:p>
+      <w:pPr>
+        <w:pStyle w:val="ImageCaption"/>
+      </w:pPr>
+      <w:r>
+        <w:t xml:space="preserve">(#fig:diag.rf)Random field model selection. For cod the model used is Dep + SST for all of the random fields. For Yellowtail the 5 and 10 fields were compared using the Dep + SST model, while the 5 and 3 fields were compared using the full Dep + SST + Sed model</w:t>
+      </w:r>
+    </w:p>
+    <w:p>
       <w:r>
         <w:br w:type="page"/>
       </w:r>
@@ -4352,11 +4616,11 @@
       <w:pPr>
         <w:pStyle w:val="Heading1"/>
       </w:pPr>
-      <w:bookmarkStart w:id="45" w:name="references"/>
+      <w:bookmarkStart w:id="50" w:name="references"/>
       <w:r>
         <w:t xml:space="preserve">References</w:t>
       </w:r>
-      <w:bookmarkEnd w:id="45"/>
+      <w:bookmarkEnd w:id="50"/>
     </w:p>
     <w:sectPr/>
   </w:body>

</xml_diff>